<commit_message>
Added final version of SRS and PDFs of the documents
</commit_message>
<xml_diff>
--- a/doc/DesignReport.docx
+++ b/doc/DesignReport.docx
@@ -83,35 +83,13 @@
         <w:rPr>
           <w:rFonts w:ascii="Calibri" w:eastAsia="Calibri" w:hAnsi="Calibri" w:cs="Calibri"/>
         </w:rPr>
-        <w:t xml:space="preserve">and displayed on a web page. The smartwatch used is a </w:t>
-      </w:r>
-      <w:proofErr w:type="spellStart"/>
-      <w:r>
-        <w:rPr>
-          <w:rFonts w:ascii="Calibri" w:eastAsia="Calibri" w:hAnsi="Calibri" w:cs="Calibri"/>
-        </w:rPr>
-        <w:t>LilyGo</w:t>
-      </w:r>
-      <w:proofErr w:type="spellEnd"/>
-      <w:r>
-        <w:rPr>
-          <w:rFonts w:ascii="Calibri" w:eastAsia="Calibri" w:hAnsi="Calibri" w:cs="Calibri"/>
-        </w:rPr>
-        <w:t xml:space="preserve"> </w:t>
-      </w:r>
-      <w:proofErr w:type="spellStart"/>
-      <w:r>
-        <w:rPr>
-          <w:rFonts w:ascii="Calibri" w:eastAsia="Calibri" w:hAnsi="Calibri" w:cs="Calibri"/>
-        </w:rPr>
-        <w:t>TWatch</w:t>
-      </w:r>
-      <w:proofErr w:type="spellEnd"/>
-      <w:r>
-        <w:rPr>
-          <w:rFonts w:ascii="Calibri" w:eastAsia="Calibri" w:hAnsi="Calibri" w:cs="Calibri"/>
-        </w:rPr>
-        <w:t xml:space="preserve"> and we are using a Raspberry Pi</w:t>
+        <w:t xml:space="preserve">and displayed on a web page. The smartwatch used is a LilyGo </w:t>
+      </w:r>
+      <w:r>
+        <w:rPr>
+          <w:rFonts w:ascii="Calibri" w:eastAsia="Calibri" w:hAnsi="Calibri" w:cs="Calibri"/>
+        </w:rPr>
+        <w:t>TWatch and we are using a Raspberry Pi</w:t>
       </w:r>
       <w:r>
         <w:rPr>
@@ -1360,23 +1338,8 @@
         <w:rPr>
           <w:rFonts w:ascii="Calibri" w:eastAsia="Calibri" w:hAnsi="Calibri" w:cs="Calibri"/>
         </w:rPr>
-        <w:t xml:space="preserve">build an image of the project. This image can be then pushed to the </w:t>
-      </w:r>
-      <w:proofErr w:type="spellStart"/>
-      <w:r>
-        <w:rPr>
-          <w:rFonts w:ascii="Calibri" w:eastAsia="Calibri" w:hAnsi="Calibri" w:cs="Calibri"/>
-        </w:rPr>
-        <w:t>LilyGo</w:t>
-      </w:r>
-      <w:proofErr w:type="spellEnd"/>
-      <w:r>
-        <w:rPr>
-          <w:rFonts w:ascii="Calibri" w:eastAsia="Calibri" w:hAnsi="Calibri" w:cs="Calibri"/>
-        </w:rPr>
-        <w:t xml:space="preserve"> </w:t>
-      </w:r>
-      <w:proofErr w:type="spellStart"/>
+        <w:t xml:space="preserve">build an image of the project. This image can be then pushed to the LilyGo </w:t>
+      </w:r>
       <w:r>
         <w:rPr>
           <w:rFonts w:ascii="Calibri" w:eastAsia="Calibri" w:hAnsi="Calibri" w:cs="Calibri"/>
@@ -1389,7 +1352,6 @@
         </w:rPr>
         <w:t>atch</w:t>
       </w:r>
-      <w:proofErr w:type="spellEnd"/>
       <w:r>
         <w:rPr>
           <w:rFonts w:ascii="Calibri" w:eastAsia="Calibri" w:hAnsi="Calibri" w:cs="Calibri"/>
@@ -1509,21 +1471,7 @@
         <w:rPr>
           <w:rFonts w:ascii="Calibri" w:eastAsia="Calibri" w:hAnsi="Calibri" w:cs="Calibri"/>
         </w:rPr>
-        <w:t xml:space="preserve">TTGO </w:t>
-      </w:r>
-      <w:proofErr w:type="spellStart"/>
-      <w:r>
-        <w:rPr>
-          <w:rFonts w:ascii="Calibri" w:eastAsia="Calibri" w:hAnsi="Calibri" w:cs="Calibri"/>
-        </w:rPr>
-        <w:t>TWatch</w:t>
-      </w:r>
-      <w:proofErr w:type="spellEnd"/>
-      <w:r>
-        <w:rPr>
-          <w:rFonts w:ascii="Calibri" w:eastAsia="Calibri" w:hAnsi="Calibri" w:cs="Calibri"/>
-        </w:rPr>
-        <w:t xml:space="preserve"> Library</w:t>
+        <w:t>TTGO TWatch Library</w:t>
       </w:r>
     </w:p>
     <w:p>
@@ -3698,6 +3646,18 @@
       <w:szCs w:val="18"/>
     </w:rPr>
   </w:style>
+  <w:style w:type="character" w:styleId="AvattuHyperlinkki">
+    <w:name w:val="FollowedHyperlink"/>
+    <w:basedOn w:val="Kappaleenoletusfontti"/>
+    <w:uiPriority w:val="99"/>
+    <w:semiHidden/>
+    <w:unhideWhenUsed/>
+    <w:rsid w:val="001C5FAF"/>
+    <w:rPr>
+      <w:color w:val="954F72" w:themeColor="followedHyperlink"/>
+      <w:u w:val="single"/>
+    </w:rPr>
+  </w:style>
 </w:styles>
 </file>
 

</xml_diff>